<commit_message>
Update time log in Final Deliverable.docx
</commit_message>
<xml_diff>
--- a/OOAD/Final Diagrams/Final Deliverable.docx
+++ b/OOAD/Final Diagrams/Final Deliverable.docx
@@ -60,13 +60,8 @@
         <w:spacing w:after="0" w:line="240" w:lineRule="auto"/>
       </w:pPr>
       <w:r>
-        <w:t xml:space="preserve">Henry </w:t>
-      </w:r>
-      <w:proofErr w:type="spellStart"/>
-      <w:r>
-        <w:t>Felerski</w:t>
-      </w:r>
-      <w:proofErr w:type="spellEnd"/>
+        <w:t>Henry Felerski</w:t>
+      </w:r>
     </w:p>
     <w:p>
       <w:pPr>
@@ -207,13 +202,8 @@
           </w:tcPr>
           <w:p>
             <w:r>
-              <w:t xml:space="preserve">Henry </w:t>
-            </w:r>
-            <w:proofErr w:type="spellStart"/>
-            <w:r>
-              <w:t>Felerski</w:t>
-            </w:r>
-            <w:proofErr w:type="spellEnd"/>
+              <w:t>Henry Felerski</w:t>
+            </w:r>
           </w:p>
         </w:tc>
         <w:tc>
@@ -238,25 +228,46 @@
           <w:tcPr>
             <w:tcW w:w="1075" w:type="dxa"/>
           </w:tcPr>
-          <w:p/>
+          <w:p>
+            <w:r>
+              <w:t>12/14/17</w:t>
+            </w:r>
+          </w:p>
         </w:tc>
         <w:tc>
           <w:tcPr>
             <w:tcW w:w="1080" w:type="dxa"/>
           </w:tcPr>
-          <w:p/>
+          <w:p>
+            <w:r>
+              <w:t>Added</w:t>
+            </w:r>
+          </w:p>
         </w:tc>
         <w:tc>
           <w:tcPr>
             <w:tcW w:w="2250" w:type="dxa"/>
           </w:tcPr>
-          <w:p/>
+          <w:p>
+            <w:r>
+              <w:t xml:space="preserve">Andrew </w:t>
+            </w:r>
+            <w:proofErr w:type="spellStart"/>
+            <w:r>
+              <w:t>Gantenbein</w:t>
+            </w:r>
+            <w:proofErr w:type="spellEnd"/>
+          </w:p>
         </w:tc>
         <w:tc>
           <w:tcPr>
             <w:tcW w:w="4945" w:type="dxa"/>
           </w:tcPr>
-          <w:p/>
+          <w:p>
+            <w:r>
+              <w:t>Wrote deliverable description.</w:t>
+            </w:r>
+          </w:p>
         </w:tc>
       </w:tr>
       <w:tr>
@@ -264,25 +275,46 @@
           <w:tcPr>
             <w:tcW w:w="1075" w:type="dxa"/>
           </w:tcPr>
-          <w:p/>
+          <w:p>
+            <w:r>
+              <w:t>12/15/17</w:t>
+            </w:r>
+          </w:p>
         </w:tc>
         <w:tc>
           <w:tcPr>
             <w:tcW w:w="1080" w:type="dxa"/>
           </w:tcPr>
-          <w:p/>
+          <w:p>
+            <w:r>
+              <w:t>Added</w:t>
+            </w:r>
+          </w:p>
         </w:tc>
         <w:tc>
           <w:tcPr>
             <w:tcW w:w="2250" w:type="dxa"/>
           </w:tcPr>
-          <w:p/>
+          <w:p>
+            <w:r>
+              <w:t>Henry Felerski</w:t>
+            </w:r>
+          </w:p>
         </w:tc>
         <w:tc>
           <w:tcPr>
             <w:tcW w:w="4945" w:type="dxa"/>
           </w:tcPr>
-          <w:p/>
+          <w:p>
+            <w:r>
+              <w:t>Continuing Time Log</w:t>
+            </w:r>
+            <w:r>
+              <w:t>, added deliverables</w:t>
+            </w:r>
+            <w:bookmarkStart w:id="0" w:name="_GoBack"/>
+            <w:bookmarkEnd w:id="0"/>
+          </w:p>
         </w:tc>
       </w:tr>
       <w:tr>
@@ -387,13 +419,8 @@
           </w:tcPr>
           <w:p>
             <w:r>
-              <w:t xml:space="preserve">Henry </w:t>
-            </w:r>
-            <w:proofErr w:type="spellStart"/>
-            <w:r>
-              <w:t>Felerski</w:t>
-            </w:r>
-            <w:proofErr w:type="spellEnd"/>
+              <w:t>Henry Felerski</w:t>
+            </w:r>
           </w:p>
         </w:tc>
         <w:tc>
@@ -402,7 +429,7 @@
           </w:tcPr>
           <w:p>
             <w:r>
-              <w:t>205</w:t>
+              <w:t>1600</w:t>
             </w:r>
           </w:p>
         </w:tc>
@@ -432,7 +459,42 @@
           </w:p>
           <w:p>
             <w:r>
-              <w:t>//Time up to date up to AnalysisPart1 but still need to //log what you actually did then</w:t>
+              <w:t>10/26 Created preliminary class diagram, state charts, and wrote up documentation</w:t>
+            </w:r>
+          </w:p>
+          <w:p>
+            <w:r>
+              <w:t>11/9 Helped with robustness and Collaboration diagrams.</w:t>
+            </w:r>
+          </w:p>
+          <w:p>
+            <w:r>
+              <w:t>11/13 Reviewed implementation of form design</w:t>
+            </w:r>
+          </w:p>
+          <w:p>
+            <w:r>
+              <w:t>12/5 Created activity diagram</w:t>
+            </w:r>
+          </w:p>
+          <w:p>
+            <w:r>
+              <w:t>12/6 Worked on pseudocode and started implementation of entity classes</w:t>
+            </w:r>
+          </w:p>
+          <w:p>
+            <w:r>
+              <w:t>12/8 Continued my implementation. Switched over to and redid all entity and control classes in C#</w:t>
+            </w:r>
+          </w:p>
+          <w:p>
+            <w:r>
+              <w:t>12/10 Helped with Boundary Class implementation</w:t>
+            </w:r>
+          </w:p>
+          <w:p>
+            <w:r>
+              <w:t>12/11 Finalizing implementation before demo</w:t>
             </w:r>
           </w:p>
         </w:tc>
@@ -557,6 +619,7 @@
           <w:sz w:val="36"/>
           <w:szCs w:val="36"/>
         </w:rPr>
+        <w:lastRenderedPageBreak/>
         <w:t>Team Meetings</w:t>
       </w:r>
     </w:p>
@@ -869,14 +932,14 @@
         <w:rPr>
           <w:sz w:val="24"/>
         </w:rPr>
-        <w:t xml:space="preserve">for the demonstration in class was not originally the prototype that we had wanted to develop for the demonstration itself. In our minds we wanted to be able to have the functionality of our use case diagram and maybe some other added features along the way. However, since we ran into countless issues during the implementation phase, we were not able to deliver the prototype that we wanted to. The main reason that prototype that we presented was not up to the standard that we wanted it to be is that a lot of </w:t>
+        <w:t xml:space="preserve">for the demonstration in class was not originally the prototype that we had wanted to develop for the demonstration itself. In our minds we wanted to be able to have the functionality of our use case diagram and maybe some other added </w:t>
       </w:r>
       <w:r>
         <w:rPr>
           <w:sz w:val="24"/>
         </w:rPr>
         <w:lastRenderedPageBreak/>
-        <w:t xml:space="preserve">our group members were unavailable to contribute during the implementation phase due to work commitments, family matters, and other school functions. </w:t>
+        <w:t xml:space="preserve">features along the way. However, since we ran into countless issues during the implementation phase, we were not able to deliver the prototype that we wanted to. The main reason that prototype that we presented was not up to the standard that we wanted it to be is that a lot of our group members were unavailable to contribute during the implementation phase due to work commitments, family matters, and other school functions. </w:t>
       </w:r>
       <w:r>
         <w:rPr>
@@ -914,15 +977,208 @@
           <w:szCs w:val="36"/>
         </w:rPr>
       </w:pPr>
-      <w:r>
-        <w:rPr>
-          <w:sz w:val="36"/>
-          <w:szCs w:val="36"/>
-        </w:rPr>
+    </w:p>
+    <w:p>
+      <w:pPr>
+        <w:spacing w:after="0" w:line="480" w:lineRule="auto"/>
+        <w:rPr>
+          <w:sz w:val="36"/>
+          <w:szCs w:val="36"/>
+        </w:rPr>
+      </w:pPr>
+    </w:p>
+    <w:p>
+      <w:pPr>
+        <w:spacing w:after="0" w:line="480" w:lineRule="auto"/>
+        <w:rPr>
+          <w:sz w:val="36"/>
+          <w:szCs w:val="36"/>
+        </w:rPr>
+      </w:pPr>
+    </w:p>
+    <w:p>
+      <w:pPr>
+        <w:spacing w:after="0" w:line="480" w:lineRule="auto"/>
+        <w:rPr>
+          <w:sz w:val="36"/>
+          <w:szCs w:val="36"/>
+        </w:rPr>
+      </w:pPr>
+    </w:p>
+    <w:p>
+      <w:pPr>
+        <w:spacing w:after="0" w:line="480" w:lineRule="auto"/>
+        <w:rPr>
+          <w:sz w:val="36"/>
+          <w:szCs w:val="36"/>
+        </w:rPr>
+      </w:pPr>
+    </w:p>
+    <w:p>
+      <w:pPr>
+        <w:spacing w:after="0" w:line="480" w:lineRule="auto"/>
+        <w:rPr>
+          <w:sz w:val="36"/>
+          <w:szCs w:val="36"/>
+        </w:rPr>
+      </w:pPr>
+    </w:p>
+    <w:p>
+      <w:pPr>
+        <w:spacing w:after="0" w:line="480" w:lineRule="auto"/>
+        <w:rPr>
+          <w:sz w:val="36"/>
+          <w:szCs w:val="36"/>
+        </w:rPr>
+      </w:pPr>
+    </w:p>
+    <w:p>
+      <w:pPr>
+        <w:spacing w:after="0" w:line="480" w:lineRule="auto"/>
+        <w:rPr>
+          <w:sz w:val="36"/>
+          <w:szCs w:val="36"/>
+        </w:rPr>
+      </w:pPr>
+      <w:r>
+        <w:rPr>
+          <w:sz w:val="36"/>
+          <w:szCs w:val="36"/>
+        </w:rPr>
+        <w:lastRenderedPageBreak/>
         <w:t>Deliverables</w:t>
       </w:r>
-      <w:bookmarkStart w:id="0" w:name="_GoBack"/>
-      <w:bookmarkEnd w:id="0"/>
+    </w:p>
+    <w:p>
+      <w:pPr>
+        <w:spacing w:after="0" w:line="480" w:lineRule="auto"/>
+        <w:rPr>
+          <w:sz w:val="36"/>
+          <w:szCs w:val="36"/>
+        </w:rPr>
+      </w:pPr>
+      <w:r>
+        <w:rPr>
+          <w:sz w:val="36"/>
+          <w:szCs w:val="36"/>
+        </w:rPr>
+        <w:pict>
+          <v:shapetype id="_x0000_t75" coordsize="21600,21600" o:spt="75" o:preferrelative="t" path="m@4@5l@4@11@9@11@9@5xe" filled="f" stroked="f">
+            <v:stroke joinstyle="miter"/>
+            <v:formulas>
+              <v:f eqn="if lineDrawn pixelLineWidth 0"/>
+              <v:f eqn="sum @0 1 0"/>
+              <v:f eqn="sum 0 0 @1"/>
+              <v:f eqn="prod @2 1 2"/>
+              <v:f eqn="prod @3 21600 pixelWidth"/>
+              <v:f eqn="prod @3 21600 pixelHeight"/>
+              <v:f eqn="sum @0 0 1"/>
+              <v:f eqn="prod @6 1 2"/>
+              <v:f eqn="prod @7 21600 pixelWidth"/>
+              <v:f eqn="sum @8 21600 0"/>
+              <v:f eqn="prod @7 21600 pixelHeight"/>
+              <v:f eqn="sum @10 21600 0"/>
+            </v:formulas>
+            <v:path o:extrusionok="f" gradientshapeok="t" o:connecttype="rect"/>
+            <o:lock v:ext="edit" aspectratio="t"/>
+          </v:shapetype>
+          <v:shape id="_x0000_i1043" type="#_x0000_t75" style="width:468pt;height:186.75pt">
+            <v:imagedata r:id="rId7" o:title="ActivityDiagFINAL"/>
+          </v:shape>
+        </w:pict>
+      </w:r>
+      <w:r>
+        <w:rPr>
+          <w:sz w:val="36"/>
+          <w:szCs w:val="36"/>
+        </w:rPr>
+        <w:pict>
+          <v:shape id="_x0000_i1044" type="#_x0000_t75" style="width:468pt;height:278.25pt">
+            <v:imagedata r:id="rId8" o:title="ClassDiagramFINAL"/>
+          </v:shape>
+        </w:pict>
+      </w:r>
+      <w:r>
+        <w:rPr>
+          <w:sz w:val="36"/>
+          <w:szCs w:val="36"/>
+        </w:rPr>
+        <w:lastRenderedPageBreak/>
+        <w:pict>
+          <v:shape id="_x0000_i1045" type="#_x0000_t75" style="width:468pt;height:107.25pt">
+            <v:imagedata r:id="rId9" o:title="CollaborationDiagramAddFundsFINAL"/>
+          </v:shape>
+        </w:pict>
+      </w:r>
+      <w:r>
+        <w:rPr>
+          <w:sz w:val="36"/>
+          <w:szCs w:val="36"/>
+        </w:rPr>
+        <w:pict>
+          <v:shape id="_x0000_i1046" type="#_x0000_t75" style="width:443.25pt;height:83.25pt">
+            <v:imagedata r:id="rId10" o:title="CollaborationDiagram-CheckScheduleFINAL"/>
+          </v:shape>
+        </w:pict>
+      </w:r>
+      <w:r>
+        <w:rPr>
+          <w:sz w:val="36"/>
+          <w:szCs w:val="36"/>
+        </w:rPr>
+        <w:pict>
+          <v:shape id="_x0000_i1047" type="#_x0000_t75" style="width:468pt;height:309.75pt">
+            <v:imagedata r:id="rId11" o:title="SequenceDiagramAddFundsFINAL"/>
+          </v:shape>
+        </w:pict>
+      </w:r>
+      <w:r>
+        <w:rPr>
+          <w:sz w:val="36"/>
+          <w:szCs w:val="36"/>
+        </w:rPr>
+        <w:lastRenderedPageBreak/>
+        <w:pict>
+          <v:shape id="_x0000_i1048" type="#_x0000_t75" style="width:443.25pt;height:390pt">
+            <v:imagedata r:id="rId12" o:title="SequenceDiagramCheckScheduleFINAL"/>
+          </v:shape>
+        </w:pict>
+      </w:r>
+      <w:r>
+        <w:rPr>
+          <w:sz w:val="36"/>
+          <w:szCs w:val="36"/>
+        </w:rPr>
+        <w:lastRenderedPageBreak/>
+        <w:pict>
+          <v:shape id="_x0000_i1049" type="#_x0000_t75" style="width:468pt;height:364.5pt">
+            <v:imagedata r:id="rId13" o:title="SequenceDiagramMessageFINAL"/>
+          </v:shape>
+        </w:pict>
+      </w:r>
+      <w:r>
+        <w:rPr>
+          <w:sz w:val="36"/>
+          <w:szCs w:val="36"/>
+        </w:rPr>
+        <w:pict>
+          <v:shape id="_x0000_i1050" type="#_x0000_t75" style="width:468pt;height:130.5pt">
+            <v:imagedata r:id="rId14" o:title="StateChartScheduleFINAL"/>
+          </v:shape>
+        </w:pict>
+      </w:r>
+      <w:r>
+        <w:rPr>
+          <w:sz w:val="36"/>
+          <w:szCs w:val="36"/>
+        </w:rPr>
+        <w:lastRenderedPageBreak/>
+        <w:pict>
+          <v:shape id="_x0000_i1051" type="#_x0000_t75" style="width:467.25pt;height:364.5pt">
+            <v:imagedata r:id="rId15" o:title="SWAG_UseCase_FINAL"/>
+          </v:shape>
+        </w:pict>
+      </w:r>
     </w:p>
     <w:p>
       <w:pPr>
@@ -967,7 +1223,7 @@
       </w:pPr>
     </w:p>
     <w:sectPr>
-      <w:headerReference w:type="default" r:id="rId7"/>
+      <w:headerReference w:type="default" r:id="rId16"/>
       <w:pgSz w:w="12240" w:h="15840"/>
       <w:pgMar w:top="1440" w:right="1440" w:bottom="1440" w:left="1440" w:header="720" w:footer="720" w:gutter="0"/>
       <w:cols w:space="720"/>

</xml_diff>

<commit_message>
Added time logs for Tanner
</commit_message>
<xml_diff>
--- a/OOAD/Final Diagrams/Final Deliverable.docx
+++ b/OOAD/Final Diagrams/Final Deliverable.docx
@@ -92,13 +92,8 @@
         <w:spacing w:after="0" w:line="240" w:lineRule="auto"/>
       </w:pPr>
       <w:r>
-        <w:t xml:space="preserve">Tanner </w:t>
-      </w:r>
-      <w:proofErr w:type="spellStart"/>
-      <w:r>
-        <w:t>Hoerter</w:t>
-      </w:r>
-      <w:proofErr w:type="spellEnd"/>
+        <w:t>Tanner Hoerter</w:t>
+      </w:r>
     </w:p>
     <w:p>
       <w:pPr>
@@ -277,6 +272,40 @@
           </w:tcPr>
           <w:p>
             <w:r>
+              <w:t>12/14/17</w:t>
+            </w:r>
+          </w:p>
+        </w:tc>
+        <w:tc>
+          <w:tcPr>
+            <w:tcW w:w="1080" w:type="dxa"/>
+          </w:tcPr>
+          <w:p>
+            <w:r>
+              <w:t>Revised</w:t>
+            </w:r>
+          </w:p>
+        </w:tc>
+        <w:tc>
+          <w:tcPr>
+            <w:tcW w:w="2250" w:type="dxa"/>
+          </w:tcPr>
+          <w:p/>
+        </w:tc>
+        <w:tc>
+          <w:tcPr>
+            <w:tcW w:w="4945" w:type="dxa"/>
+          </w:tcPr>
+          <w:p/>
+        </w:tc>
+      </w:tr>
+      <w:tr>
+        <w:tc>
+          <w:tcPr>
+            <w:tcW w:w="1075" w:type="dxa"/>
+          </w:tcPr>
+          <w:p>
+            <w:r>
               <w:t>12/15/17</w:t>
             </w:r>
           </w:p>
@@ -312,8 +341,6 @@
             <w:r>
               <w:t>, added deliverables</w:t>
             </w:r>
-            <w:bookmarkStart w:id="0" w:name="_GoBack"/>
-            <w:bookmarkEnd w:id="0"/>
           </w:p>
         </w:tc>
       </w:tr>
@@ -578,13 +605,8 @@
           </w:tcPr>
           <w:p>
             <w:r>
-              <w:t xml:space="preserve">Tanner </w:t>
-            </w:r>
-            <w:proofErr w:type="spellStart"/>
-            <w:r>
-              <w:t>Hoerter</w:t>
-            </w:r>
-            <w:proofErr w:type="spellEnd"/>
+              <w:t>Tanner Hoerter</w:t>
+            </w:r>
           </w:p>
         </w:tc>
         <w:tc>
@@ -597,18 +619,78 @@
           <w:tcPr>
             <w:tcW w:w="5035" w:type="dxa"/>
           </w:tcPr>
-          <w:p/>
+          <w:p>
+            <w:r>
+              <w:t>9/12 Project Proposal</w:t>
+            </w:r>
+          </w:p>
+          <w:p>
+            <w:r>
+              <w:lastRenderedPageBreak/>
+              <w:t>9/28 Use Case Diagram</w:t>
+            </w:r>
+          </w:p>
+          <w:p>
+            <w:r>
+              <w:t>10/3 CRC cards</w:t>
+            </w:r>
+          </w:p>
+          <w:p>
+            <w:r>
+              <w:t>10/4 CRC cards individually</w:t>
+            </w:r>
+          </w:p>
+          <w:p>
+            <w:r>
+              <w:t>10/5 CRC cards revision</w:t>
+            </w:r>
+          </w:p>
+          <w:p>
+            <w:r>
+              <w:t>10/26 Class diagram, state charts, documentation</w:t>
+            </w:r>
+          </w:p>
+          <w:p>
+            <w:r>
+              <w:t>11/9 Robustness and Collaboration diagrams</w:t>
+            </w:r>
+          </w:p>
+          <w:p>
+            <w:r>
+              <w:t>11/13 Sequence Diagram</w:t>
+            </w:r>
+            <w:r>
+              <w:t xml:space="preserve"> and form design review</w:t>
+            </w:r>
+          </w:p>
+          <w:p>
+            <w:r>
+              <w:t>12/5 Activity Diagram</w:t>
+            </w:r>
+          </w:p>
+          <w:p>
+            <w:r>
+              <w:t>12/7 Revise Class Diagram</w:t>
+            </w:r>
+          </w:p>
+          <w:p>
+            <w:r>
+              <w:t>12/10 Presentation</w:t>
+            </w:r>
+            <w:bookmarkStart w:id="0" w:name="_GoBack"/>
+            <w:bookmarkEnd w:id="0"/>
+          </w:p>
+          <w:p>
+            <w:r>
+              <w:t>12/11 Implementation of last Boundary Classes</w:t>
+            </w:r>
+          </w:p>
         </w:tc>
       </w:tr>
     </w:tbl>
     <w:p>
       <w:pPr>
         <w:spacing w:after="0" w:line="240" w:lineRule="auto"/>
-      </w:pPr>
-    </w:p>
-    <w:p>
-      <w:pPr>
-        <w:spacing w:after="0" w:line="240" w:lineRule="auto"/>
         <w:rPr>
           <w:sz w:val="36"/>
           <w:szCs w:val="36"/>
@@ -620,268 +702,6 @@
           <w:szCs w:val="36"/>
         </w:rPr>
         <w:lastRenderedPageBreak/>
-        <w:t>Team Meetings</w:t>
-      </w:r>
-    </w:p>
-    <w:tbl>
-      <w:tblPr>
-        <w:tblStyle w:val="TableGrid"/>
-        <w:tblW w:w="0" w:type="auto"/>
-        <w:tblLook w:val="04A0" w:firstRow="1" w:lastRow="0" w:firstColumn="1" w:lastColumn="0" w:noHBand="0" w:noVBand="1"/>
-      </w:tblPr>
-      <w:tblGrid>
-        <w:gridCol w:w="2292"/>
-        <w:gridCol w:w="2291"/>
-        <w:gridCol w:w="2615"/>
-        <w:gridCol w:w="2152"/>
-      </w:tblGrid>
-      <w:tr>
-        <w:tc>
-          <w:tcPr>
-            <w:tcW w:w="2292" w:type="dxa"/>
-          </w:tcPr>
-          <w:p>
-            <w:r>
-              <w:t>Date</w:t>
-            </w:r>
-          </w:p>
-        </w:tc>
-        <w:tc>
-          <w:tcPr>
-            <w:tcW w:w="2291" w:type="dxa"/>
-          </w:tcPr>
-          <w:p>
-            <w:r>
-              <w:t>Duration</w:t>
-            </w:r>
-          </w:p>
-        </w:tc>
-        <w:tc>
-          <w:tcPr>
-            <w:tcW w:w="2615" w:type="dxa"/>
-          </w:tcPr>
-          <w:p>
-            <w:r>
-              <w:t>Purpose</w:t>
-            </w:r>
-          </w:p>
-        </w:tc>
-        <w:tc>
-          <w:tcPr>
-            <w:tcW w:w="2152" w:type="dxa"/>
-          </w:tcPr>
-          <w:p>
-            <w:r>
-              <w:t>Who</w:t>
-            </w:r>
-          </w:p>
-        </w:tc>
-      </w:tr>
-      <w:tr>
-        <w:tc>
-          <w:tcPr>
-            <w:tcW w:w="2292" w:type="dxa"/>
-          </w:tcPr>
-          <w:p/>
-        </w:tc>
-        <w:tc>
-          <w:tcPr>
-            <w:tcW w:w="2291" w:type="dxa"/>
-          </w:tcPr>
-          <w:p/>
-        </w:tc>
-        <w:tc>
-          <w:tcPr>
-            <w:tcW w:w="2615" w:type="dxa"/>
-          </w:tcPr>
-          <w:p/>
-        </w:tc>
-        <w:tc>
-          <w:tcPr>
-            <w:tcW w:w="2152" w:type="dxa"/>
-          </w:tcPr>
-          <w:p/>
-        </w:tc>
-      </w:tr>
-      <w:tr>
-        <w:tc>
-          <w:tcPr>
-            <w:tcW w:w="2292" w:type="dxa"/>
-          </w:tcPr>
-          <w:p/>
-        </w:tc>
-        <w:tc>
-          <w:tcPr>
-            <w:tcW w:w="2291" w:type="dxa"/>
-          </w:tcPr>
-          <w:p/>
-        </w:tc>
-        <w:tc>
-          <w:tcPr>
-            <w:tcW w:w="2615" w:type="dxa"/>
-          </w:tcPr>
-          <w:p/>
-        </w:tc>
-        <w:tc>
-          <w:tcPr>
-            <w:tcW w:w="2152" w:type="dxa"/>
-          </w:tcPr>
-          <w:p/>
-        </w:tc>
-      </w:tr>
-      <w:tr>
-        <w:tc>
-          <w:tcPr>
-            <w:tcW w:w="2292" w:type="dxa"/>
-          </w:tcPr>
-          <w:p/>
-        </w:tc>
-        <w:tc>
-          <w:tcPr>
-            <w:tcW w:w="2291" w:type="dxa"/>
-          </w:tcPr>
-          <w:p/>
-        </w:tc>
-        <w:tc>
-          <w:tcPr>
-            <w:tcW w:w="2615" w:type="dxa"/>
-          </w:tcPr>
-          <w:p/>
-        </w:tc>
-        <w:tc>
-          <w:tcPr>
-            <w:tcW w:w="2152" w:type="dxa"/>
-          </w:tcPr>
-          <w:p/>
-        </w:tc>
-      </w:tr>
-      <w:tr>
-        <w:tc>
-          <w:tcPr>
-            <w:tcW w:w="2292" w:type="dxa"/>
-          </w:tcPr>
-          <w:p/>
-        </w:tc>
-        <w:tc>
-          <w:tcPr>
-            <w:tcW w:w="2291" w:type="dxa"/>
-          </w:tcPr>
-          <w:p/>
-        </w:tc>
-        <w:tc>
-          <w:tcPr>
-            <w:tcW w:w="2615" w:type="dxa"/>
-          </w:tcPr>
-          <w:p/>
-        </w:tc>
-        <w:tc>
-          <w:tcPr>
-            <w:tcW w:w="2152" w:type="dxa"/>
-          </w:tcPr>
-          <w:p/>
-        </w:tc>
-      </w:tr>
-      <w:tr>
-        <w:tc>
-          <w:tcPr>
-            <w:tcW w:w="2292" w:type="dxa"/>
-          </w:tcPr>
-          <w:p/>
-        </w:tc>
-        <w:tc>
-          <w:tcPr>
-            <w:tcW w:w="2291" w:type="dxa"/>
-          </w:tcPr>
-          <w:p/>
-        </w:tc>
-        <w:tc>
-          <w:tcPr>
-            <w:tcW w:w="2615" w:type="dxa"/>
-          </w:tcPr>
-          <w:p/>
-        </w:tc>
-        <w:tc>
-          <w:tcPr>
-            <w:tcW w:w="2152" w:type="dxa"/>
-          </w:tcPr>
-          <w:p/>
-        </w:tc>
-      </w:tr>
-      <w:tr>
-        <w:tc>
-          <w:tcPr>
-            <w:tcW w:w="2292" w:type="dxa"/>
-          </w:tcPr>
-          <w:p/>
-        </w:tc>
-        <w:tc>
-          <w:tcPr>
-            <w:tcW w:w="2291" w:type="dxa"/>
-          </w:tcPr>
-          <w:p/>
-        </w:tc>
-        <w:tc>
-          <w:tcPr>
-            <w:tcW w:w="2615" w:type="dxa"/>
-          </w:tcPr>
-          <w:p/>
-        </w:tc>
-        <w:tc>
-          <w:tcPr>
-            <w:tcW w:w="2152" w:type="dxa"/>
-          </w:tcPr>
-          <w:p/>
-        </w:tc>
-      </w:tr>
-      <w:tr>
-        <w:tc>
-          <w:tcPr>
-            <w:tcW w:w="2292" w:type="dxa"/>
-          </w:tcPr>
-          <w:p/>
-        </w:tc>
-        <w:tc>
-          <w:tcPr>
-            <w:tcW w:w="2291" w:type="dxa"/>
-          </w:tcPr>
-          <w:p/>
-        </w:tc>
-        <w:tc>
-          <w:tcPr>
-            <w:tcW w:w="2615" w:type="dxa"/>
-          </w:tcPr>
-          <w:p/>
-        </w:tc>
-        <w:tc>
-          <w:tcPr>
-            <w:tcW w:w="2152" w:type="dxa"/>
-          </w:tcPr>
-          <w:p/>
-        </w:tc>
-      </w:tr>
-    </w:tbl>
-    <w:p>
-      <w:pPr>
-        <w:spacing w:after="0" w:line="240" w:lineRule="auto"/>
-        <w:rPr>
-          <w:sz w:val="36"/>
-          <w:szCs w:val="36"/>
-        </w:rPr>
-      </w:pPr>
-    </w:p>
-    <w:p>
-      <w:pPr>
-        <w:spacing w:after="0" w:line="240" w:lineRule="auto"/>
-        <w:rPr>
-          <w:sz w:val="36"/>
-          <w:szCs w:val="36"/>
-        </w:rPr>
-      </w:pPr>
-      <w:r>
-        <w:rPr>
-          <w:sz w:val="36"/>
-          <w:szCs w:val="36"/>
-        </w:rPr>
         <w:t>Why are we doing this Deliverable?</w:t>
       </w:r>
     </w:p>
@@ -905,7 +725,19 @@
         <w:rPr>
           <w:sz w:val="24"/>
         </w:rPr>
-        <w:t>the point of this deliverable is a reflection of the progress that we made throughout the entire semester. Our original idea with the choice of language during our implementation phase of was to make the platform comfortable with all of the group members. However, we never really put too</w:t>
+        <w:t>the point of this deliverable is a reflection of the progress that we made throughout the entire semester. Our original idea with the choice of language du</w:t>
+      </w:r>
+      <w:r>
+        <w:rPr>
+          <w:sz w:val="24"/>
+        </w:rPr>
+        <w:t>ring our implementation phase</w:t>
+      </w:r>
+      <w:r>
+        <w:rPr>
+          <w:sz w:val="24"/>
+        </w:rPr>
+        <w:t xml:space="preserve"> was to make the platform comfortable with all of the group members. However, we never really put too</w:t>
       </w:r>
       <w:r>
         <w:rPr>
@@ -939,7 +771,19 @@
           <w:sz w:val="24"/>
         </w:rPr>
         <w:lastRenderedPageBreak/>
-        <w:t xml:space="preserve">features along the way. However, since we ran into countless issues during the implementation phase, we were not able to deliver the prototype that we wanted to. The main reason that prototype that we presented was not up to the standard that we wanted it to be is that a lot of our group members were unavailable to contribute during the implementation phase due to work commitments, family matters, and other school functions. </w:t>
+        <w:t>features along the way. However, since we ran into countless issues during the implementation phase, we were not able to deliver the prototype that we wanted to. The main reason that</w:t>
+      </w:r>
+      <w:r>
+        <w:rPr>
+          <w:sz w:val="24"/>
+        </w:rPr>
+        <w:t xml:space="preserve"> the</w:t>
+      </w:r>
+      <w:r>
+        <w:rPr>
+          <w:sz w:val="24"/>
+        </w:rPr>
+        <w:t xml:space="preserve"> prototype that we presented was not up to the standard that we wanted it to be is that a lot of our group members were unavailable to contribute during the implementation phase due to work commitments, family matters, and other school functions. </w:t>
       </w:r>
       <w:r>
         <w:rPr>
@@ -966,7 +810,31 @@
         <w:rPr>
           <w:sz w:val="24"/>
         </w:rPr>
-        <w:t>with the development of this project. However, some of us may of winter break continue the development of the product and expanding to have different features, such as a database hosted at a remote location or maybe a mobile application for the gamblers using our system.</w:t>
+        <w:t>with the development of this pro</w:t>
+      </w:r>
+      <w:r>
+        <w:rPr>
+          <w:sz w:val="24"/>
+        </w:rPr>
+        <w:t>ject. However, some of us may,</w:t>
+      </w:r>
+      <w:r>
+        <w:rPr>
+          <w:sz w:val="24"/>
+        </w:rPr>
+        <w:t xml:space="preserve"> winter break</w:t>
+      </w:r>
+      <w:r>
+        <w:rPr>
+          <w:sz w:val="24"/>
+        </w:rPr>
+        <w:t>,</w:t>
+      </w:r>
+      <w:r>
+        <w:rPr>
+          <w:sz w:val="24"/>
+        </w:rPr>
+        <w:t xml:space="preserve"> continue the development of the product and expanding to have different features, such as a database hosted at a remote location or maybe a mobile application for the gamblers using our system.</w:t>
       </w:r>
     </w:p>
     <w:p>
@@ -1040,28 +908,64 @@
           <w:szCs w:val="36"/>
         </w:rPr>
       </w:pPr>
+    </w:p>
+    <w:p>
+      <w:pPr>
+        <w:spacing w:after="0" w:line="480" w:lineRule="auto"/>
+        <w:rPr>
+          <w:sz w:val="36"/>
+          <w:szCs w:val="36"/>
+        </w:rPr>
+      </w:pPr>
+    </w:p>
+    <w:p>
+      <w:pPr>
+        <w:spacing w:after="0" w:line="480" w:lineRule="auto"/>
+        <w:rPr>
+          <w:sz w:val="36"/>
+          <w:szCs w:val="36"/>
+        </w:rPr>
+      </w:pPr>
+    </w:p>
+    <w:p>
+      <w:pPr>
+        <w:spacing w:after="0" w:line="480" w:lineRule="auto"/>
+        <w:rPr>
+          <w:sz w:val="36"/>
+          <w:szCs w:val="36"/>
+        </w:rPr>
+      </w:pPr>
+    </w:p>
+    <w:p>
+      <w:pPr>
+        <w:spacing w:after="0" w:line="480" w:lineRule="auto"/>
+        <w:rPr>
+          <w:sz w:val="36"/>
+          <w:szCs w:val="36"/>
+        </w:rPr>
+      </w:pPr>
+      <w:r>
+        <w:rPr>
+          <w:sz w:val="36"/>
+          <w:szCs w:val="36"/>
+        </w:rPr>
+        <w:t>Deliverables</w:t>
+      </w:r>
+    </w:p>
+    <w:p>
+      <w:pPr>
+        <w:spacing w:after="0" w:line="480" w:lineRule="auto"/>
+        <w:rPr>
+          <w:sz w:val="36"/>
+          <w:szCs w:val="36"/>
+        </w:rPr>
+      </w:pPr>
       <w:r>
         <w:rPr>
           <w:sz w:val="36"/>
           <w:szCs w:val="36"/>
         </w:rPr>
         <w:lastRenderedPageBreak/>
-        <w:t>Deliverables</w:t>
-      </w:r>
-    </w:p>
-    <w:p>
-      <w:pPr>
-        <w:spacing w:after="0" w:line="480" w:lineRule="auto"/>
-        <w:rPr>
-          <w:sz w:val="36"/>
-          <w:szCs w:val="36"/>
-        </w:rPr>
-      </w:pPr>
-      <w:r>
-        <w:rPr>
-          <w:sz w:val="36"/>
-          <w:szCs w:val="36"/>
-        </w:rPr>
         <w:pict>
           <v:shapetype id="_x0000_t75" coordsize="21600,21600" o:spt="75" o:preferrelative="t" path="m@4@5l@4@11@9@11@9@5xe" filled="f" stroked="f">
             <v:stroke joinstyle="miter"/>
@@ -1082,7 +986,7 @@
             <v:path o:extrusionok="f" gradientshapeok="t" o:connecttype="rect"/>
             <o:lock v:ext="edit" aspectratio="t"/>
           </v:shapetype>
-          <v:shape id="_x0000_i1043" type="#_x0000_t75" style="width:468pt;height:186.75pt">
+          <v:shape id="_x0000_i1025" type="#_x0000_t75" style="width:468pt;height:186.75pt">
             <v:imagedata r:id="rId7" o:title="ActivityDiagFINAL"/>
           </v:shape>
         </w:pict>
@@ -1093,7 +997,7 @@
           <w:szCs w:val="36"/>
         </w:rPr>
         <w:pict>
-          <v:shape id="_x0000_i1044" type="#_x0000_t75" style="width:468pt;height:278.25pt">
+          <v:shape id="_x0000_i1026" type="#_x0000_t75" style="width:468pt;height:278.25pt">
             <v:imagedata r:id="rId8" o:title="ClassDiagramFINAL"/>
           </v:shape>
         </w:pict>
@@ -1103,9 +1007,8 @@
           <w:sz w:val="36"/>
           <w:szCs w:val="36"/>
         </w:rPr>
-        <w:lastRenderedPageBreak/>
         <w:pict>
-          <v:shape id="_x0000_i1045" type="#_x0000_t75" style="width:468pt;height:107.25pt">
+          <v:shape id="_x0000_i1027" type="#_x0000_t75" style="width:468pt;height:107.25pt">
             <v:imagedata r:id="rId9" o:title="CollaborationDiagramAddFundsFINAL"/>
           </v:shape>
         </w:pict>
@@ -1115,8 +1018,9 @@
           <w:sz w:val="36"/>
           <w:szCs w:val="36"/>
         </w:rPr>
+        <w:lastRenderedPageBreak/>
         <w:pict>
-          <v:shape id="_x0000_i1046" type="#_x0000_t75" style="width:443.25pt;height:83.25pt">
+          <v:shape id="_x0000_i1028" type="#_x0000_t75" style="width:443.25pt;height:83.25pt">
             <v:imagedata r:id="rId10" o:title="CollaborationDiagram-CheckScheduleFINAL"/>
           </v:shape>
         </w:pict>
@@ -1127,7 +1031,7 @@
           <w:szCs w:val="36"/>
         </w:rPr>
         <w:pict>
-          <v:shape id="_x0000_i1047" type="#_x0000_t75" style="width:468pt;height:309.75pt">
+          <v:shape id="_x0000_i1029" type="#_x0000_t75" style="width:468pt;height:309.75pt">
             <v:imagedata r:id="rId11" o:title="SequenceDiagramAddFundsFINAL"/>
           </v:shape>
         </w:pict>
@@ -1139,7 +1043,7 @@
         </w:rPr>
         <w:lastRenderedPageBreak/>
         <w:pict>
-          <v:shape id="_x0000_i1048" type="#_x0000_t75" style="width:443.25pt;height:390pt">
+          <v:shape id="_x0000_i1030" type="#_x0000_t75" style="width:443.25pt;height:390pt">
             <v:imagedata r:id="rId12" o:title="SequenceDiagramCheckScheduleFINAL"/>
           </v:shape>
         </w:pict>
@@ -1151,7 +1055,7 @@
         </w:rPr>
         <w:lastRenderedPageBreak/>
         <w:pict>
-          <v:shape id="_x0000_i1049" type="#_x0000_t75" style="width:468pt;height:364.5pt">
+          <v:shape id="_x0000_i1031" type="#_x0000_t75" style="width:468pt;height:364.5pt">
             <v:imagedata r:id="rId13" o:title="SequenceDiagramMessageFINAL"/>
           </v:shape>
         </w:pict>
@@ -1162,7 +1066,7 @@
           <w:szCs w:val="36"/>
         </w:rPr>
         <w:pict>
-          <v:shape id="_x0000_i1050" type="#_x0000_t75" style="width:468pt;height:130.5pt">
+          <v:shape id="_x0000_i1032" type="#_x0000_t75" style="width:468pt;height:130.5pt">
             <v:imagedata r:id="rId14" o:title="StateChartScheduleFINAL"/>
           </v:shape>
         </w:pict>
@@ -1174,7 +1078,7 @@
         </w:rPr>
         <w:lastRenderedPageBreak/>
         <w:pict>
-          <v:shape id="_x0000_i1051" type="#_x0000_t75" style="width:467.25pt;height:364.5pt">
+          <v:shape id="_x0000_i1033" type="#_x0000_t75" style="width:467.25pt;height:364.5pt">
             <v:imagedata r:id="rId15" o:title="SWAG_UseCase_FINAL"/>
           </v:shape>
         </w:pict>

</xml_diff>